<commit_message>
Minor changes to Ruby installation part
Just some lines in the document rearranged.
</commit_message>
<xml_diff>
--- a/Redmine-Deployment.docx
+++ b/Redmine-Deployment.docx
@@ -699,7 +699,6 @@
             <w:pPr>
               <w:jc w:val="both"/>
               <w:rPr>
-                <w:rFonts w:hint="cs"/>
                 <w:sz w:val="24"/>
                 <w:szCs w:val="24"/>
                 <w:rtl/>
@@ -727,7 +726,6 @@
             <w:pPr>
               <w:jc w:val="both"/>
               <w:rPr>
-                <w:rFonts w:hint="cs"/>
                 <w:sz w:val="24"/>
                 <w:szCs w:val="24"/>
                 <w:rtl/>
@@ -796,7 +794,6 @@
               <w:ind w:left="225" w:hanging="217"/>
               <w:jc w:val="both"/>
               <w:rPr>
-                <w:rFonts w:hint="cs"/>
                 <w:sz w:val="24"/>
                 <w:szCs w:val="24"/>
                 <w:rtl/>
@@ -813,8 +810,6 @@
               </w:rPr>
               <w:t>افزودن بخش «ورود به سامانه»</w:t>
             </w:r>
-            <w:bookmarkStart w:id="0" w:name="_GoBack"/>
-            <w:bookmarkEnd w:id="0"/>
           </w:p>
         </w:tc>
         <w:tc>
@@ -826,7 +821,6 @@
             <w:pPr>
               <w:jc w:val="both"/>
               <w:rPr>
-                <w:rFonts w:hint="cs"/>
                 <w:sz w:val="24"/>
                 <w:szCs w:val="24"/>
                 <w:rtl/>
@@ -2849,8 +2843,8 @@
         </w:rPr>
         <w:br w:type="page"/>
       </w:r>
-      <w:bookmarkStart w:id="1" w:name="_Toc52622781"/>
-      <w:bookmarkStart w:id="2" w:name="_Toc93229635"/>
+      <w:bookmarkStart w:id="0" w:name="_Toc52622781"/>
+      <w:bookmarkStart w:id="1" w:name="_Toc93229635"/>
       <w:r>
         <w:rPr>
           <w:rFonts w:hint="cs"/>
@@ -2859,8 +2853,8 @@
         <w:lastRenderedPageBreak/>
         <w:t>قواعد نگارش</w:t>
       </w:r>
+      <w:bookmarkEnd w:id="0"/>
       <w:bookmarkEnd w:id="1"/>
-      <w:bookmarkEnd w:id="2"/>
     </w:p>
     <w:p>
       <w:pPr>
@@ -3038,7 +3032,7 @@
         <mc:AlternateContent>
           <mc:Choice Requires="wps">
             <w:drawing>
-              <wp:inline distT="0" distB="0" distL="0" distR="0" wp14:anchorId="7022249E" wp14:editId="68E3B277">
+              <wp:inline distT="0" distB="0" distL="0" distR="0" wp14:anchorId="0C01B4CF" wp14:editId="38822EE2">
                 <wp:extent cx="5172710" cy="365760"/>
                 <wp:effectExtent l="0" t="0" r="8890" b="0"/>
                 <wp:docPr id="87" name="Text Box 2"/>
@@ -3248,7 +3242,7 @@
           <w:rtl/>
         </w:rPr>
       </w:pPr>
-      <w:bookmarkStart w:id="3" w:name="_Toc93229636"/>
+      <w:bookmarkStart w:id="2" w:name="_Toc93229636"/>
       <w:r>
         <w:rPr>
           <w:rFonts w:hint="cs"/>
@@ -3257,7 +3251,7 @@
         <w:lastRenderedPageBreak/>
         <w:t>مقدمه</w:t>
       </w:r>
-      <w:bookmarkEnd w:id="3"/>
+      <w:bookmarkEnd w:id="2"/>
     </w:p>
     <w:p>
       <w:pPr>
@@ -3372,7 +3366,7 @@
           <w:rtl/>
         </w:rPr>
       </w:pPr>
-      <w:bookmarkStart w:id="4" w:name="_Toc93229637"/>
+      <w:bookmarkStart w:id="3" w:name="_Toc93229637"/>
       <w:r>
         <w:rPr>
           <w:rFonts w:hint="cs"/>
@@ -3381,42 +3375,255 @@
         <w:lastRenderedPageBreak/>
         <w:t>نصب و پیکربندی پیش‌نیازها</w:t>
       </w:r>
+      <w:bookmarkEnd w:id="3"/>
+    </w:p>
+    <w:p>
+      <w:pPr>
+        <w:pStyle w:val="Notes"/>
+        <w:rPr>
+          <w:rtl/>
+        </w:rPr>
+      </w:pPr>
+      <w:r>
+        <w:rPr>
+          <w:rFonts w:hint="cs"/>
+          <w:rtl/>
+        </w:rPr>
+        <w:t>نکته: در تمامی مراحل نصب سامانه در صورتی که دستورات را از روی این مستند رونوشت و جایگذاری می‌کنید، از جایگزینی مناسب کاراکترها (مانند «</w:t>
+      </w:r>
+      <w:r>
+        <w:t>-</w:t>
+      </w:r>
+      <w:r>
+        <w:rPr>
+          <w:rFonts w:hint="cs"/>
+          <w:rtl/>
+        </w:rPr>
+        <w:t xml:space="preserve">» و ...) اطمینان حاصل نمایید. در ترمینال </w:t>
+      </w:r>
+      <w:r>
+        <w:t>Ubuntu</w:t>
+      </w:r>
+      <w:r>
+        <w:rPr>
+          <w:rFonts w:hint="cs"/>
+          <w:rtl/>
+        </w:rPr>
+        <w:t xml:space="preserve"> در مواردی لازم است کاراکترهای دستورات به صورت دستی تایپ شود.</w:t>
+      </w:r>
+    </w:p>
+    <w:p>
+      <w:pPr>
+        <w:pStyle w:val="Heading2"/>
+        <w:jc w:val="both"/>
+        <w:rPr>
+          <w:rtl/>
+        </w:rPr>
+      </w:pPr>
+    </w:p>
+    <w:p>
+      <w:pPr>
+        <w:pStyle w:val="Notes"/>
+        <w:rPr>
+          <w:rtl/>
+        </w:rPr>
+      </w:pPr>
+      <w:r>
+        <w:rPr>
+          <w:rFonts w:hint="cs"/>
+          <w:rtl/>
+        </w:rPr>
+        <w:t xml:space="preserve">نکته: در طول مستند هر دستوری که با کاراکترهای </w:t>
+      </w:r>
+      <w:r>
+        <w:t>#</w:t>
+      </w:r>
+      <w:r>
+        <w:rPr>
+          <w:rFonts w:hint="cs"/>
+          <w:rtl/>
+        </w:rPr>
+        <w:t xml:space="preserve"> (برای دسترسی </w:t>
+      </w:r>
+      <w:r>
+        <w:t>Root</w:t>
+      </w:r>
+      <w:r>
+        <w:rPr>
+          <w:rFonts w:hint="cs"/>
+          <w:rtl/>
+        </w:rPr>
+        <w:t xml:space="preserve">) و </w:t>
+      </w:r>
+      <w:r>
+        <w:t>$</w:t>
+      </w:r>
+      <w:r>
+        <w:rPr>
+          <w:rFonts w:hint="cs"/>
+          <w:rtl/>
+        </w:rPr>
+        <w:t xml:space="preserve"> (برای دسترسی عادی کاربران)، شروع شده است لازم است در خط فرمان سیستم عامل </w:t>
+      </w:r>
+      <w:r>
+        <w:t>Ubuntu</w:t>
+      </w:r>
+      <w:r>
+        <w:rPr>
+          <w:rFonts w:hint="cs"/>
+          <w:rtl/>
+        </w:rPr>
+        <w:t xml:space="preserve"> اجرا شود.</w:t>
+      </w:r>
+    </w:p>
+    <w:p>
+      <w:pPr>
+        <w:rPr>
+          <w:rtl/>
+          <w:lang w:bidi="fa-IR"/>
+        </w:rPr>
+      </w:pPr>
+    </w:p>
+    <w:p>
+      <w:pPr>
+        <w:pStyle w:val="Heading2"/>
+        <w:jc w:val="both"/>
+        <w:rPr>
+          <w:rtl/>
+        </w:rPr>
+      </w:pPr>
+      <w:bookmarkStart w:id="4" w:name="_Toc93229638"/>
+      <w:r>
+        <w:rPr>
+          <w:rFonts w:hint="cs"/>
+          <w:rtl/>
+        </w:rPr>
+        <w:t>نصب سیستم عامل</w:t>
+      </w:r>
       <w:bookmarkEnd w:id="4"/>
     </w:p>
     <w:p>
       <w:pPr>
-        <w:pStyle w:val="Notes"/>
-        <w:rPr>
-          <w:rtl/>
-        </w:rPr>
-      </w:pPr>
-      <w:r>
-        <w:rPr>
-          <w:rFonts w:hint="cs"/>
-          <w:rtl/>
-        </w:rPr>
-        <w:t>نکته: در تمامی مراحل نصب سامانه در صورتی که دستورات را از روی این مستند رونوشت و جایگذاری می‌کنید، از جایگزینی مناسب کاراکترها (مانند «</w:t>
-      </w:r>
-      <w:r>
-        <w:t>-</w:t>
-      </w:r>
-      <w:r>
-        <w:rPr>
-          <w:rFonts w:hint="cs"/>
-          <w:rtl/>
-        </w:rPr>
-        <w:t xml:space="preserve">» و ...) اطمینان حاصل نمایید. در ترمینال </w:t>
-      </w:r>
-      <w:r>
+        <w:jc w:val="both"/>
+        <w:rPr>
+          <w:rtl/>
+          <w:lang w:bidi="fa-IR"/>
+        </w:rPr>
+      </w:pPr>
+      <w:r>
+        <w:rPr>
+          <w:rFonts w:hint="cs"/>
+          <w:rtl/>
+          <w:lang w:bidi="fa-IR"/>
+        </w:rPr>
+        <w:t xml:space="preserve">مراحل نصب سیستم عامل </w:t>
+      </w:r>
+      <w:r>
+        <w:rPr>
+          <w:lang w:bidi="fa-IR"/>
+        </w:rPr>
         <w:t>Ubuntu</w:t>
       </w:r>
       <w:r>
         <w:rPr>
           <w:rFonts w:hint="cs"/>
           <w:rtl/>
-        </w:rPr>
-        <w:t xml:space="preserve"> در مواردی لازم است کاراکترهای دستورات به صورت دستی تایپ شود.</w:t>
-      </w:r>
+          <w:lang w:bidi="fa-IR"/>
+        </w:rPr>
+        <w:t xml:space="preserve"> به صورت عادی انجام می‌شود. تنها نکته‌ی مورد نیاز ایجاد یک پارتیشن جدا برای استفاده‌ی </w:t>
+      </w:r>
+      <w:proofErr w:type="spellStart"/>
+      <w:r>
+        <w:rPr>
+          <w:lang w:bidi="fa-IR"/>
+        </w:rPr>
+        <w:t>Redmine</w:t>
+      </w:r>
+      <w:proofErr w:type="spellEnd"/>
+      <w:r>
+        <w:rPr>
+          <w:rFonts w:hint="cs"/>
+          <w:rtl/>
+          <w:lang w:bidi="fa-IR"/>
+        </w:rPr>
+        <w:t xml:space="preserve"> و پایگاه داده‌ی متناظر می‌باشد که در برخی اوقات ممکن است بیشتر از </w:t>
+      </w:r>
+      <w:r>
+        <w:rPr>
+          <w:lang w:bidi="fa-IR"/>
+        </w:rPr>
+        <w:t>500 GB</w:t>
+      </w:r>
+      <w:r>
+        <w:rPr>
+          <w:rFonts w:hint="cs"/>
+          <w:rtl/>
+          <w:lang w:bidi="fa-IR"/>
+        </w:rPr>
+        <w:t xml:space="preserve"> فضا نیاز داشته باشد. در این مستند به طور مثال پارتیشن زیر را: </w:t>
+      </w:r>
+    </w:p>
+    <w:p>
+      <w:pPr>
+        <w:pStyle w:val="Code"/>
+        <w:rPr>
+          <w:rtl/>
+        </w:rPr>
+      </w:pPr>
+      <w:r>
+        <w:t>/data</w:t>
+      </w:r>
+    </w:p>
+    <w:p>
+      <w:pPr>
+        <w:jc w:val="left"/>
+        <w:rPr>
+          <w:rtl/>
+          <w:lang w:bidi="fa-IR"/>
+        </w:rPr>
+      </w:pPr>
+    </w:p>
+    <w:p>
+      <w:pPr>
+        <w:jc w:val="left"/>
+        <w:rPr>
+          <w:rtl/>
+          <w:lang w:bidi="fa-IR"/>
+        </w:rPr>
+      </w:pPr>
+      <w:r>
+        <w:rPr>
+          <w:rFonts w:hint="cs"/>
+          <w:rtl/>
+          <w:lang w:bidi="fa-IR"/>
+        </w:rPr>
+        <w:t xml:space="preserve">با حجم ۱ ترابایت برای نصب </w:t>
+      </w:r>
+      <w:proofErr w:type="spellStart"/>
+      <w:r>
+        <w:rPr>
+          <w:lang w:bidi="fa-IR"/>
+        </w:rPr>
+        <w:t>Redmine</w:t>
+      </w:r>
+      <w:proofErr w:type="spellEnd"/>
+      <w:r>
+        <w:rPr>
+          <w:rFonts w:hint="cs"/>
+          <w:rtl/>
+          <w:lang w:bidi="fa-IR"/>
+        </w:rPr>
+        <w:t xml:space="preserve"> به پارتیشن‌های سیستم عامل اضافه می‌کنیم.</w:t>
+      </w:r>
+    </w:p>
+    <w:p>
+      <w:pPr>
+        <w:jc w:val="left"/>
+        <w:rPr>
+          <w:rtl/>
+          <w:lang w:bidi="fa-IR"/>
+        </w:rPr>
+      </w:pPr>
     </w:p>
     <w:p>
       <w:pPr>
@@ -3426,228 +3633,15 @@
           <w:rtl/>
         </w:rPr>
       </w:pPr>
-    </w:p>
-    <w:p>
-      <w:pPr>
-        <w:pStyle w:val="Notes"/>
-        <w:rPr>
-          <w:rtl/>
-        </w:rPr>
-      </w:pPr>
-      <w:r>
-        <w:rPr>
-          <w:rFonts w:hint="cs"/>
-          <w:rtl/>
-        </w:rPr>
-        <w:t xml:space="preserve">نکته: در طول مستند هر دستوری که با کاراکترهای </w:t>
-      </w:r>
-      <w:r>
-        <w:t>#</w:t>
-      </w:r>
-      <w:r>
-        <w:rPr>
-          <w:rFonts w:hint="cs"/>
-          <w:rtl/>
-        </w:rPr>
-        <w:t xml:space="preserve"> (برای دسترسی </w:t>
-      </w:r>
-      <w:r>
-        <w:t>Root</w:t>
-      </w:r>
-      <w:r>
-        <w:rPr>
-          <w:rFonts w:hint="cs"/>
-          <w:rtl/>
-        </w:rPr>
-        <w:t xml:space="preserve">) و </w:t>
-      </w:r>
-      <w:r>
-        <w:t>$</w:t>
-      </w:r>
-      <w:r>
-        <w:rPr>
-          <w:rFonts w:hint="cs"/>
-          <w:rtl/>
-        </w:rPr>
-        <w:t xml:space="preserve"> (برای دسترسی عادی کاربران)، شروع شده است لازم است در خط فرمان سیستم عامل </w:t>
-      </w:r>
-      <w:r>
-        <w:t>Ubuntu</w:t>
-      </w:r>
-      <w:r>
-        <w:rPr>
-          <w:rFonts w:hint="cs"/>
-          <w:rtl/>
-        </w:rPr>
-        <w:t xml:space="preserve"> اجرا شود.</w:t>
-      </w:r>
-    </w:p>
-    <w:p>
-      <w:pPr>
-        <w:rPr>
-          <w:rtl/>
-          <w:lang w:bidi="fa-IR"/>
-        </w:rPr>
-      </w:pPr>
-    </w:p>
-    <w:p>
-      <w:pPr>
-        <w:pStyle w:val="Heading2"/>
-        <w:jc w:val="both"/>
-        <w:rPr>
-          <w:rtl/>
-        </w:rPr>
-      </w:pPr>
-      <w:bookmarkStart w:id="5" w:name="_Toc93229638"/>
-      <w:r>
-        <w:rPr>
-          <w:rFonts w:hint="cs"/>
-          <w:rtl/>
-        </w:rPr>
-        <w:t>نصب سیستم عامل</w:t>
+      <w:bookmarkStart w:id="5" w:name="_Toc93229639"/>
+      <w:r>
+        <w:rPr>
+          <w:rFonts w:hint="cs"/>
+          <w:rtl/>
+        </w:rPr>
+        <w:t>نصب و پیکربندی پایگاه داده</w:t>
       </w:r>
       <w:bookmarkEnd w:id="5"/>
-    </w:p>
-    <w:p>
-      <w:pPr>
-        <w:jc w:val="both"/>
-        <w:rPr>
-          <w:rtl/>
-          <w:lang w:bidi="fa-IR"/>
-        </w:rPr>
-      </w:pPr>
-      <w:r>
-        <w:rPr>
-          <w:rFonts w:hint="cs"/>
-          <w:rtl/>
-          <w:lang w:bidi="fa-IR"/>
-        </w:rPr>
-        <w:t xml:space="preserve">مراحل نصب سیستم عامل </w:t>
-      </w:r>
-      <w:r>
-        <w:rPr>
-          <w:lang w:bidi="fa-IR"/>
-        </w:rPr>
-        <w:t>Ubuntu</w:t>
-      </w:r>
-      <w:r>
-        <w:rPr>
-          <w:rFonts w:hint="cs"/>
-          <w:rtl/>
-          <w:lang w:bidi="fa-IR"/>
-        </w:rPr>
-        <w:t xml:space="preserve"> به صورت عادی انجام می‌شود. تنها نکته‌ی مورد نیاز ایجاد یک پارتیشن جدا برای استفاده‌ی </w:t>
-      </w:r>
-      <w:proofErr w:type="spellStart"/>
-      <w:r>
-        <w:rPr>
-          <w:lang w:bidi="fa-IR"/>
-        </w:rPr>
-        <w:t>Redmine</w:t>
-      </w:r>
-      <w:proofErr w:type="spellEnd"/>
-      <w:r>
-        <w:rPr>
-          <w:rFonts w:hint="cs"/>
-          <w:rtl/>
-          <w:lang w:bidi="fa-IR"/>
-        </w:rPr>
-        <w:t xml:space="preserve"> و پایگاه داده‌ی متناظر می‌باشد که در برخی اوقات ممکن است بیشتر از </w:t>
-      </w:r>
-      <w:r>
-        <w:rPr>
-          <w:lang w:bidi="fa-IR"/>
-        </w:rPr>
-        <w:t>500 GB</w:t>
-      </w:r>
-      <w:r>
-        <w:rPr>
-          <w:rFonts w:hint="cs"/>
-          <w:rtl/>
-          <w:lang w:bidi="fa-IR"/>
-        </w:rPr>
-        <w:t xml:space="preserve"> فضا نیاز داشته باشد. در این مستند به طور مثال پارتیشن زیر را: </w:t>
-      </w:r>
-    </w:p>
-    <w:p>
-      <w:pPr>
-        <w:pStyle w:val="Code"/>
-        <w:rPr>
-          <w:rtl/>
-        </w:rPr>
-      </w:pPr>
-      <w:r>
-        <w:t>/data</w:t>
-      </w:r>
-    </w:p>
-    <w:p>
-      <w:pPr>
-        <w:jc w:val="left"/>
-        <w:rPr>
-          <w:rtl/>
-          <w:lang w:bidi="fa-IR"/>
-        </w:rPr>
-      </w:pPr>
-    </w:p>
-    <w:p>
-      <w:pPr>
-        <w:jc w:val="left"/>
-        <w:rPr>
-          <w:rtl/>
-          <w:lang w:bidi="fa-IR"/>
-        </w:rPr>
-      </w:pPr>
-      <w:r>
-        <w:rPr>
-          <w:rFonts w:hint="cs"/>
-          <w:rtl/>
-          <w:lang w:bidi="fa-IR"/>
-        </w:rPr>
-        <w:t xml:space="preserve">با حجم ۱ ترابایت برای نصب </w:t>
-      </w:r>
-      <w:proofErr w:type="spellStart"/>
-      <w:r>
-        <w:rPr>
-          <w:lang w:bidi="fa-IR"/>
-        </w:rPr>
-        <w:t>Redmine</w:t>
-      </w:r>
-      <w:proofErr w:type="spellEnd"/>
-      <w:r>
-        <w:rPr>
-          <w:rFonts w:hint="cs"/>
-          <w:rtl/>
-          <w:lang w:bidi="fa-IR"/>
-        </w:rPr>
-        <w:t xml:space="preserve"> به پارتیشن‌های سیستم عامل اضافه می‌کنیم.</w:t>
-      </w:r>
-    </w:p>
-    <w:p>
-      <w:pPr>
-        <w:jc w:val="left"/>
-        <w:rPr>
-          <w:rtl/>
-          <w:lang w:bidi="fa-IR"/>
-        </w:rPr>
-      </w:pPr>
-    </w:p>
-    <w:p>
-      <w:pPr>
-        <w:pStyle w:val="Heading2"/>
-        <w:jc w:val="both"/>
-        <w:rPr>
-          <w:rtl/>
-        </w:rPr>
-      </w:pPr>
-      <w:bookmarkStart w:id="6" w:name="_Toc93229639"/>
-      <w:r>
-        <w:rPr>
-          <w:rFonts w:hint="cs"/>
-          <w:rtl/>
-        </w:rPr>
-        <w:t>نصب و پیکربندی پایگاه داده</w:t>
-      </w:r>
-      <w:bookmarkEnd w:id="6"/>
     </w:p>
     <w:p>
       <w:pPr>
@@ -3979,7 +3973,7 @@
         </w:rPr>
         <w:lastRenderedPageBreak/>
         <w:drawing>
-          <wp:inline distT="0" distB="0" distL="0" distR="0" wp14:anchorId="02425CD2" wp14:editId="46EF92BF">
+          <wp:inline distT="0" distB="0" distL="0" distR="0" wp14:anchorId="754D6B17" wp14:editId="36124D23">
             <wp:extent cx="5732145" cy="1362710"/>
             <wp:effectExtent l="0" t="0" r="1905" b="8890"/>
             <wp:docPr id="70" name="Picture 70"/>
@@ -4024,7 +4018,7 @@
           <w:lang w:bidi="fa-IR"/>
         </w:rPr>
       </w:pPr>
-      <w:bookmarkStart w:id="7" w:name="_Ref65505134"/>
+      <w:bookmarkStart w:id="6" w:name="_Ref65505134"/>
       <w:r>
         <w:rPr>
           <w:rtl/>
@@ -4080,7 +4074,7 @@
         </w:rPr>
         <w:fldChar w:fldCharType="end"/>
       </w:r>
-      <w:bookmarkEnd w:id="7"/>
+      <w:bookmarkEnd w:id="6"/>
       <w:r>
         <w:rPr>
           <w:noProof/>
@@ -5292,7 +5286,7 @@
           <w:rtl/>
         </w:rPr>
       </w:pPr>
-      <w:bookmarkStart w:id="8" w:name="_Toc93229640"/>
+      <w:bookmarkStart w:id="7" w:name="_Toc93229640"/>
       <w:r>
         <w:rPr>
           <w:rFonts w:hint="cs"/>
@@ -5304,7 +5298,7 @@
       <w:r>
         <w:t>Ruby</w:t>
       </w:r>
-      <w:bookmarkEnd w:id="8"/>
+      <w:bookmarkEnd w:id="7"/>
     </w:p>
     <w:p>
       <w:pPr>
@@ -5608,6 +5602,33 @@
           <w:rtl/>
         </w:rPr>
         <w:t>» باید درج شود.</w:t>
+      </w:r>
+    </w:p>
+    <w:p>
+      <w:pPr>
+        <w:pStyle w:val="Code"/>
+      </w:pPr>
+      <w:r>
+        <w:t xml:space="preserve"># </w:t>
+      </w:r>
+      <w:r>
+        <w:t>command curl -</w:t>
+      </w:r>
+      <w:proofErr w:type="spellStart"/>
+      <w:r>
+        <w:t>sSL</w:t>
+      </w:r>
+      <w:proofErr w:type="spellEnd"/>
+      <w:r>
+        <w:t xml:space="preserve"> https://rvm.io/pkuczynski.asc | </w:t>
+      </w:r>
+      <w:proofErr w:type="spellStart"/>
+      <w:r>
+        <w:t>gpg</w:t>
+      </w:r>
+      <w:proofErr w:type="spellEnd"/>
+      <w:r>
+        <w:t xml:space="preserve"> --import -</w:t>
       </w:r>
     </w:p>
     <w:p>
@@ -5620,6 +5641,8 @@
           <w:szCs w:val="18"/>
         </w:rPr>
       </w:pPr>
+      <w:bookmarkStart w:id="8" w:name="_GoBack"/>
+      <w:bookmarkEnd w:id="8"/>
       <w:r>
         <w:t xml:space="preserve"># </w:t>
       </w:r>
@@ -5633,33 +5656,6 @@
       <w:proofErr w:type="spellEnd"/>
       <w:r>
         <w:t xml:space="preserve"> https://get.rvm.io -k | bash -s stable</w:t>
-      </w:r>
-    </w:p>
-    <w:p>
-      <w:pPr>
-        <w:pStyle w:val="Code"/>
-      </w:pPr>
-      <w:r>
-        <w:t xml:space="preserve"># </w:t>
-      </w:r>
-      <w:r>
-        <w:t>command curl -</w:t>
-      </w:r>
-      <w:proofErr w:type="spellStart"/>
-      <w:r>
-        <w:t>sSL</w:t>
-      </w:r>
-      <w:proofErr w:type="spellEnd"/>
-      <w:r>
-        <w:t xml:space="preserve"> https://rvm.io/pkuczynski.asc | </w:t>
-      </w:r>
-      <w:proofErr w:type="spellStart"/>
-      <w:r>
-        <w:t>gpg</w:t>
-      </w:r>
-      <w:proofErr w:type="spellEnd"/>
-      <w:r>
-        <w:t xml:space="preserve"> --import -</w:t>
       </w:r>
     </w:p>
     <w:p>
@@ -6828,7 +6824,7 @@
           <w:noProof/>
         </w:rPr>
         <w:drawing>
-          <wp:inline distT="0" distB="0" distL="0" distR="0" wp14:anchorId="6FDD748A" wp14:editId="1DCCCA18">
+          <wp:inline distT="0" distB="0" distL="0" distR="0" wp14:anchorId="77261440" wp14:editId="0AE3C19B">
             <wp:extent cx="5732145" cy="1371600"/>
             <wp:effectExtent l="0" t="0" r="1905" b="0"/>
             <wp:docPr id="2" name="Picture 2"/>
@@ -7091,7 +7087,7 @@
           <w:noProof/>
         </w:rPr>
         <w:drawing>
-          <wp:inline distT="0" distB="0" distL="0" distR="0" wp14:anchorId="5471CD37" wp14:editId="2CDA904C">
+          <wp:inline distT="0" distB="0" distL="0" distR="0" wp14:anchorId="5E870F94" wp14:editId="7E6D8A69">
             <wp:extent cx="5732145" cy="2002790"/>
             <wp:effectExtent l="0" t="0" r="1905" b="0"/>
             <wp:docPr id="3" name="Picture 3"/>
@@ -7443,7 +7439,7 @@
         </w:rPr>
         <w:lastRenderedPageBreak/>
         <w:drawing>
-          <wp:inline distT="0" distB="0" distL="0" distR="0" wp14:anchorId="57DE7ADD" wp14:editId="0D1C6687">
+          <wp:inline distT="0" distB="0" distL="0" distR="0" wp14:anchorId="4B63E2B1" wp14:editId="51FC8694">
             <wp:extent cx="5732145" cy="3151505"/>
             <wp:effectExtent l="0" t="0" r="1905" b="0"/>
             <wp:docPr id="4" name="Picture 4"/>
@@ -7870,7 +7866,7 @@
         </w:rPr>
         <w:lastRenderedPageBreak/>
         <w:drawing>
-          <wp:inline distT="0" distB="0" distL="0" distR="0" wp14:anchorId="1595EE49" wp14:editId="33E32490">
+          <wp:inline distT="0" distB="0" distL="0" distR="0" wp14:anchorId="5FC3B348" wp14:editId="71C1B0FD">
             <wp:extent cx="5732145" cy="3336925"/>
             <wp:effectExtent l="0" t="0" r="1905" b="0"/>
             <wp:docPr id="5" name="Picture 5"/>
@@ -8187,7 +8183,7 @@
           <w:noProof/>
         </w:rPr>
         <w:drawing>
-          <wp:inline distT="0" distB="0" distL="0" distR="0" wp14:anchorId="2BFE6B13" wp14:editId="5A5E8BAC">
+          <wp:inline distT="0" distB="0" distL="0" distR="0" wp14:anchorId="2EAFBFF7" wp14:editId="2764297E">
             <wp:extent cx="5732145" cy="1173480"/>
             <wp:effectExtent l="0" t="0" r="1905" b="7620"/>
             <wp:docPr id="6" name="Picture 6"/>
@@ -9507,7 +9503,7 @@
         </w:rPr>
         <w:lastRenderedPageBreak/>
         <w:drawing>
-          <wp:inline distT="0" distB="0" distL="0" distR="0" wp14:anchorId="7821222B" wp14:editId="2A28BFE9">
+          <wp:inline distT="0" distB="0" distL="0" distR="0" wp14:anchorId="48989A8B" wp14:editId="216DA32F">
             <wp:extent cx="5732145" cy="4657725"/>
             <wp:effectExtent l="0" t="0" r="1905" b="9525"/>
             <wp:docPr id="7" name="Picture 7"/>
@@ -9838,7 +9834,6 @@
       <w:pPr>
         <w:pStyle w:val="Notes"/>
         <w:rPr>
-          <w:rFonts w:hint="cs"/>
           <w:rtl/>
         </w:rPr>
       </w:pPr>
@@ -10261,7 +10256,7 @@
           <w:noProof/>
         </w:rPr>
         <w:drawing>
-          <wp:inline distT="0" distB="0" distL="0" distR="0" wp14:anchorId="785723E2" wp14:editId="420897ED">
+          <wp:inline distT="0" distB="0" distL="0" distR="0" wp14:anchorId="061A1001" wp14:editId="30E4A63E">
             <wp:extent cx="4221846" cy="3299746"/>
             <wp:effectExtent l="0" t="0" r="7620" b="0"/>
             <wp:docPr id="8" name="Picture 8"/>
@@ -10722,7 +10717,7 @@
           <w:noProof/>
         </w:rPr>
         <w:drawing>
-          <wp:inline distT="0" distB="0" distL="0" distR="0" wp14:anchorId="5EB93EA1" wp14:editId="03A49709">
+          <wp:inline distT="0" distB="0" distL="0" distR="0" wp14:anchorId="4ECA74FC" wp14:editId="47F6C6EE">
             <wp:extent cx="5732145" cy="939165"/>
             <wp:effectExtent l="0" t="0" r="1905" b="0"/>
             <wp:docPr id="9" name="Picture 9"/>
@@ -11462,7 +11457,6 @@
       <w:pPr>
         <w:pStyle w:val="Heading1"/>
         <w:rPr>
-          <w:rFonts w:hint="cs"/>
           <w:rtl/>
         </w:rPr>
       </w:pPr>
@@ -11552,7 +11546,6 @@
         </w:numPr>
         <w:jc w:val="both"/>
         <w:rPr>
-          <w:rFonts w:hint="cs"/>
           <w:lang w:bidi="fa-IR"/>
         </w:rPr>
       </w:pPr>
@@ -11856,7 +11849,6 @@
         </w:numPr>
         <w:jc w:val="both"/>
         <w:rPr>
-          <w:rFonts w:hint="cs"/>
           <w:rtl/>
           <w:lang w:bidi="fa-IR"/>
         </w:rPr>
@@ -12591,7 +12583,7 @@
         <v:path o:extrusionok="f" gradientshapeok="t" o:connecttype="rect"/>
         <o:lock v:ext="edit" aspectratio="t"/>
       </v:shapetype>
-      <v:shape id="_x0000_i1046" type="#_x0000_t75" style="width:11.25pt;height:11.25pt" o:bullet="t">
+      <v:shape id="_x0000_i1028" type="#_x0000_t75" style="width:11.25pt;height:11.25pt" o:bullet="t">
         <v:imagedata r:id="rId1" o:title="msoD1"/>
       </v:shape>
     </w:pict>
@@ -16508,7 +16500,7 @@
 </file>
 
 <file path=customXml/itemProps1.xml><?xml version="1.0" encoding="utf-8"?>
-<ds:datastoreItem xmlns:ds="http://schemas.openxmlformats.org/officeDocument/2006/customXml" ds:itemID="{B60130B5-4608-4881-BF41-9F89C44E9764}">
+<ds:datastoreItem xmlns:ds="http://schemas.openxmlformats.org/officeDocument/2006/customXml" ds:itemID="{5AE212EC-7CD1-4EE1-AD39-E97D22257718}">
   <ds:schemaRefs>
     <ds:schemaRef ds:uri="http://schemas.openxmlformats.org/officeDocument/2006/bibliography"/>
   </ds:schemaRefs>

</xml_diff>